<commit_message>
add AdminVenueController test code and report
all the unit test tasks were finished
</commit_message>
<xml_diff>
--- a/report/单元测试/MessageController类测试报告.docx
+++ b/report/单元测试/MessageController类测试报告.docx
@@ -115,39 +115,7 @@
           <w:sz w:val="24"/>
           <w:szCs w:val="24"/>
         </w:rPr>
-        <w:t>作为Controller层的一个类，主要功能为接受前端传来的数据，经过处理后传给</w:t>
-      </w:r>
-      <w:r>
-        <w:rPr>
-          <w:rFonts w:hint="eastAsia"/>
-          <w:sz w:val="24"/>
-          <w:szCs w:val="24"/>
-        </w:rPr>
-        <w:t>MessageService和MessageVoService</w:t>
-      </w:r>
-      <w:r>
-        <w:rPr>
-          <w:rFonts w:hint="eastAsia"/>
-          <w:sz w:val="24"/>
-          <w:szCs w:val="24"/>
-        </w:rPr>
-        <w:t>进行处理，得到</w:t>
-      </w:r>
-      <w:r>
-        <w:rPr>
-          <w:rFonts w:hint="eastAsia"/>
-          <w:sz w:val="24"/>
-          <w:szCs w:val="24"/>
-        </w:rPr>
-        <w:t>它们</w:t>
-      </w:r>
-      <w:r>
-        <w:rPr>
-          <w:rFonts w:hint="eastAsia"/>
-          <w:sz w:val="24"/>
-          <w:szCs w:val="24"/>
-        </w:rPr>
-        <w:t>返回的数据后经过处理再返回给前端</w:t>
+        <w:t>作为Controller层的一个类，主要功能为接受前端传来的数据，经过处理后传给MessageService和MessageVoService进行处理，得到它们返回的数据后经过处理再返回给前端</w:t>
       </w:r>
       <w:r>
         <w:rPr>
@@ -375,9 +343,6 @@
           <w:p>
             <w:pPr>
               <w:cnfStyle w:val="000000000000" w:firstRow="0" w:lastRow="0" w:firstColumn="0" w:lastColumn="0" w:oddVBand="0" w:evenVBand="0" w:oddHBand="0" w:evenHBand="0" w:firstRowFirstColumn="0" w:firstRowLastColumn="0" w:lastRowFirstColumn="0" w:lastRowLastColumn="0"/>
-              <w:rPr>
-                <w:rFonts w:hint="eastAsia"/>
-              </w:rPr>
             </w:pPr>
             <w:r>
               <w:rPr>
@@ -439,6 +404,12 @@
             <w:pPr>
               <w:cnfStyle w:val="000000100000" w:firstRow="0" w:lastRow="0" w:firstColumn="0" w:lastColumn="0" w:oddVBand="0" w:evenVBand="0" w:oddHBand="1" w:evenHBand="0" w:firstRowFirstColumn="0" w:firstRowLastColumn="0" w:lastRowFirstColumn="0" w:lastRowLastColumn="0"/>
             </w:pPr>
+            <w:r>
+              <w:rPr>
+                <w:rFonts w:hint="eastAsia"/>
+              </w:rPr>
+              <w:t>是否能正确触发断言、是否能正确响应，是否能调用正确的函数</w:t>
+            </w:r>
           </w:p>
         </w:tc>
       </w:tr>
@@ -489,6 +460,12 @@
             <w:pPr>
               <w:cnfStyle w:val="000000000000" w:firstRow="0" w:lastRow="0" w:firstColumn="0" w:lastColumn="0" w:oddVBand="0" w:evenVBand="0" w:oddHBand="0" w:evenHBand="0" w:firstRowFirstColumn="0" w:firstRowLastColumn="0" w:lastRowFirstColumn="0" w:lastRowLastColumn="0"/>
             </w:pPr>
+            <w:r>
+              <w:rPr>
+                <w:rFonts w:hint="eastAsia"/>
+              </w:rPr>
+              <w:t>是否能调用正确的函数，是否能返回正确的界面</w:t>
+            </w:r>
           </w:p>
         </w:tc>
       </w:tr>
@@ -542,6 +519,12 @@
             <w:pPr>
               <w:cnfStyle w:val="000000100000" w:firstRow="0" w:lastRow="0" w:firstColumn="0" w:lastColumn="0" w:oddVBand="0" w:evenVBand="0" w:oddHBand="1" w:evenHBand="0" w:firstRowFirstColumn="0" w:firstRowLastColumn="0" w:lastRowFirstColumn="0" w:lastRowLastColumn="0"/>
             </w:pPr>
+            <w:r>
+              <w:rPr>
+                <w:rFonts w:hint="eastAsia"/>
+              </w:rPr>
+              <w:t>是否能调用正确的函数，是否能返回正确的值</w:t>
+            </w:r>
           </w:p>
         </w:tc>
       </w:tr>
@@ -592,6 +575,12 @@
             <w:pPr>
               <w:cnfStyle w:val="000000000000" w:firstRow="0" w:lastRow="0" w:firstColumn="0" w:lastColumn="0" w:oddVBand="0" w:evenVBand="0" w:oddHBand="0" w:evenHBand="0" w:firstRowFirstColumn="0" w:firstRowLastColumn="0" w:lastRowFirstColumn="0" w:lastRowLastColumn="0"/>
             </w:pPr>
+            <w:r>
+              <w:rPr>
+                <w:rFonts w:hint="eastAsia"/>
+              </w:rPr>
+              <w:t>是否能调用正确的函数，是否能返回正确的值</w:t>
+            </w:r>
           </w:p>
         </w:tc>
       </w:tr>
@@ -708,23 +697,7 @@
           <w:sz w:val="24"/>
           <w:szCs w:val="24"/>
         </w:rPr>
-        <w:t>经过调用messageService和messageVoService获取对应的数据，然后</w:t>
-      </w:r>
-      <w:r>
-        <w:rPr>
-          <w:rFonts w:hint="eastAsia"/>
-          <w:sz w:val="24"/>
-          <w:szCs w:val="24"/>
-        </w:rPr>
-        <w:t>对请求中的session进行判断，</w:t>
-      </w:r>
-      <w:r>
-        <w:rPr>
-          <w:rFonts w:hint="eastAsia"/>
-          <w:sz w:val="24"/>
-          <w:szCs w:val="24"/>
-        </w:rPr>
-        <w:t>user存在即返回信息和返回message</w:t>
+        <w:t>经过调用messageService和messageVoService获取对应的数据，然后对请求中的session进行判断，user存在即返回信息和返回message</w:t>
       </w:r>
       <w:r>
         <w:rPr>
@@ -746,7 +719,6 @@
       <w:pPr>
         <w:ind w:firstLine="420"/>
         <w:rPr>
-          <w:rFonts w:hint="eastAsia"/>
           <w:sz w:val="24"/>
           <w:szCs w:val="24"/>
         </w:rPr>
@@ -787,6 +759,7 @@
               <w:rPr>
                 <w:rFonts w:hint="eastAsia"/>
               </w:rPr>
+              <w:lastRenderedPageBreak/>
               <w:t>序号</w:t>
             </w:r>
           </w:p>
@@ -952,9 +925,6 @@
           <w:p>
             <w:pPr>
               <w:cnfStyle w:val="000000100000" w:firstRow="0" w:lastRow="0" w:firstColumn="0" w:lastColumn="0" w:oddVBand="0" w:evenVBand="0" w:oddHBand="1" w:evenHBand="0" w:firstRowFirstColumn="0" w:firstRowLastColumn="0" w:lastRowFirstColumn="0" w:lastRowLastColumn="0"/>
-              <w:rPr>
-                <w:rFonts w:hint="eastAsia"/>
-              </w:rPr>
             </w:pPr>
             <w:r>
               <w:rPr>
@@ -1011,16 +981,10 @@
             <w:tcW w:w="316" w:type="dxa"/>
           </w:tcPr>
           <w:p>
-            <w:pPr>
-              <w:rPr>
-                <w:rFonts w:hint="eastAsia"/>
-              </w:rPr>
-            </w:pPr>
-            <w:r>
-              <w:rPr>
-                <w:rFonts w:hint="eastAsia"/>
-              </w:rPr>
-              <w:lastRenderedPageBreak/>
+            <w:r>
+              <w:rPr>
+                <w:rFonts w:hint="eastAsia"/>
+              </w:rPr>
               <w:t>2</w:t>
             </w:r>
           </w:p>
@@ -1033,7 +997,6 @@
             <w:pPr>
               <w:cnfStyle w:val="000000000000" w:firstRow="0" w:lastRow="0" w:firstColumn="0" w:lastColumn="0" w:oddVBand="0" w:evenVBand="0" w:oddHBand="0" w:evenHBand="0" w:firstRowFirstColumn="0" w:firstRowLastColumn="0" w:lastRowFirstColumn="0" w:lastRowLastColumn="0"/>
               <w:rPr>
-                <w:rFonts w:hint="eastAsia"/>
                 <w:i/>
                 <w:iCs/>
               </w:rPr>
@@ -1071,7 +1034,6 @@
             <w:pPr>
               <w:cnfStyle w:val="000000000000" w:firstRow="0" w:lastRow="0" w:firstColumn="0" w:lastColumn="0" w:oddVBand="0" w:evenVBand="0" w:oddHBand="0" w:evenHBand="0" w:firstRowFirstColumn="0" w:firstRowLastColumn="0" w:lastRowFirstColumn="0" w:lastRowLastColumn="0"/>
               <w:rPr>
-                <w:rFonts w:hint="eastAsia"/>
                 <w:i/>
                 <w:iCs/>
               </w:rPr>
@@ -1109,7 +1071,6 @@
             <w:pPr>
               <w:cnfStyle w:val="000000000000" w:firstRow="0" w:lastRow="0" w:firstColumn="0" w:lastColumn="0" w:oddVBand="0" w:evenVBand="0" w:oddHBand="0" w:evenHBand="0" w:firstRowFirstColumn="0" w:firstRowLastColumn="0" w:lastRowFirstColumn="0" w:lastRowLastColumn="0"/>
               <w:rPr>
-                <w:rFonts w:hint="eastAsia"/>
                 <w:i/>
                 <w:iCs/>
               </w:rPr>
@@ -1202,13 +1163,7 @@
         <w:rPr>
           <w:rFonts w:hint="eastAsia"/>
         </w:rPr>
-        <w:t>2</w:t>
-      </w:r>
-      <w:r>
-        <w:rPr>
-          <w:rFonts w:hint="eastAsia"/>
-        </w:rPr>
-        <w:t>、Unit_</w:t>
+        <w:t>2、Unit_</w:t>
       </w:r>
       <w:r>
         <w:t>003_Fuction_00</w:t>
@@ -1439,7 +1394,6 @@
             <w:pPr>
               <w:cnfStyle w:val="000000100000" w:firstRow="0" w:lastRow="0" w:firstColumn="0" w:lastColumn="0" w:oddVBand="0" w:evenVBand="0" w:oddHBand="1" w:evenHBand="0" w:firstRowFirstColumn="0" w:firstRowLastColumn="0" w:lastRowFirstColumn="0" w:lastRowLastColumn="0"/>
               <w:rPr>
-                <w:rFonts w:hint="eastAsia"/>
                 <w:i/>
                 <w:iCs/>
               </w:rPr>
@@ -1476,9 +1430,6 @@
           <w:p>
             <w:pPr>
               <w:cnfStyle w:val="000000100000" w:firstRow="0" w:lastRow="0" w:firstColumn="0" w:lastColumn="0" w:oddVBand="0" w:evenVBand="0" w:oddHBand="1" w:evenHBand="0" w:firstRowFirstColumn="0" w:firstRowLastColumn="0" w:lastRowFirstColumn="0" w:lastRowLastColumn="0"/>
-              <w:rPr>
-                <w:rFonts w:hint="eastAsia"/>
-              </w:rPr>
             </w:pPr>
             <w:r>
               <w:rPr>
@@ -1499,9 +1450,6 @@
           <w:p>
             <w:pPr>
               <w:cnfStyle w:val="000000100000" w:firstRow="0" w:lastRow="0" w:firstColumn="0" w:lastColumn="0" w:oddVBand="0" w:evenVBand="0" w:oddHBand="1" w:evenHBand="0" w:firstRowFirstColumn="0" w:firstRowLastColumn="0" w:lastRowFirstColumn="0" w:lastRowLastColumn="0"/>
-              <w:rPr>
-                <w:rFonts w:hint="eastAsia"/>
-              </w:rPr>
             </w:pPr>
             <w:r>
               <w:t>perform.andExpect(</w:t>
@@ -1524,6 +1472,7 @@
                 <w:i/>
                 <w:iCs/>
               </w:rPr>
+              <w:lastRenderedPageBreak/>
               <w:t>verify</w:t>
             </w:r>
             <w:r>
@@ -1587,20 +1536,13 @@
         <w:pStyle w:val="2"/>
       </w:pPr>
       <w:r>
-        <w:lastRenderedPageBreak/>
         <w:t>2.</w:t>
       </w:r>
       <w:r>
         <w:rPr>
           <w:rFonts w:hint="eastAsia"/>
         </w:rPr>
-        <w:t>3</w:t>
-      </w:r>
-      <w:r>
-        <w:rPr>
-          <w:rFonts w:hint="eastAsia"/>
-        </w:rPr>
-        <w:t>、Unit_</w:t>
+        <w:t>3、Unit_</w:t>
       </w:r>
       <w:r>
         <w:t>003_Fuction_00</w:t>
@@ -1823,7 +1765,6 @@
             <w:pPr>
               <w:cnfStyle w:val="000000100000" w:firstRow="0" w:lastRow="0" w:firstColumn="0" w:lastColumn="0" w:oddVBand="0" w:evenVBand="0" w:oddHBand="1" w:evenHBand="0" w:firstRowFirstColumn="0" w:firstRowLastColumn="0" w:lastRowFirstColumn="0" w:lastRowLastColumn="0"/>
               <w:rPr>
-                <w:rFonts w:hint="eastAsia"/>
                 <w:i/>
                 <w:iCs/>
               </w:rPr>
@@ -1860,9 +1801,6 @@
           <w:p>
             <w:pPr>
               <w:cnfStyle w:val="000000100000" w:firstRow="0" w:lastRow="0" w:firstColumn="0" w:lastColumn="0" w:oddVBand="0" w:evenVBand="0" w:oddHBand="1" w:evenHBand="0" w:firstRowFirstColumn="0" w:firstRowLastColumn="0" w:lastRowFirstColumn="0" w:lastRowLastColumn="0"/>
-              <w:rPr>
-                <w:rFonts w:hint="eastAsia"/>
-              </w:rPr>
             </w:pPr>
             <w:r>
               <w:rPr>
@@ -1883,9 +1821,6 @@
           <w:p>
             <w:pPr>
               <w:cnfStyle w:val="000000100000" w:firstRow="0" w:lastRow="0" w:firstColumn="0" w:lastColumn="0" w:oddVBand="0" w:evenVBand="0" w:oddHBand="1" w:evenHBand="0" w:firstRowFirstColumn="0" w:firstRowLastColumn="0" w:lastRowFirstColumn="0" w:lastRowLastColumn="0"/>
-              <w:rPr>
-                <w:rFonts w:hint="eastAsia"/>
-              </w:rPr>
             </w:pPr>
             <w:r>
               <w:rPr>
@@ -1942,11 +1877,6 @@
             <w:tcW w:w="366" w:type="dxa"/>
           </w:tcPr>
           <w:p>
-            <w:pPr>
-              <w:rPr>
-                <w:rFonts w:hint="eastAsia"/>
-              </w:rPr>
-            </w:pPr>
             <w:r>
               <w:rPr>
                 <w:rFonts w:hint="eastAsia"/>
@@ -1963,7 +1893,6 @@
             <w:pPr>
               <w:cnfStyle w:val="000000000000" w:firstRow="0" w:lastRow="0" w:firstColumn="0" w:lastColumn="0" w:oddVBand="0" w:evenVBand="0" w:oddHBand="0" w:evenHBand="0" w:firstRowFirstColumn="0" w:firstRowLastColumn="0" w:lastRowFirstColumn="0" w:lastRowLastColumn="0"/>
               <w:rPr>
-                <w:rFonts w:hint="eastAsia"/>
                 <w:i/>
                 <w:iCs/>
               </w:rPr>
@@ -2001,7 +1930,6 @@
             <w:pPr>
               <w:cnfStyle w:val="000000000000" w:firstRow="0" w:lastRow="0" w:firstColumn="0" w:lastColumn="0" w:oddVBand="0" w:evenVBand="0" w:oddHBand="0" w:evenHBand="0" w:firstRowFirstColumn="0" w:firstRowLastColumn="0" w:lastRowFirstColumn="0" w:lastRowLastColumn="0"/>
               <w:rPr>
-                <w:rFonts w:hint="eastAsia"/>
                 <w:i/>
                 <w:iCs/>
               </w:rPr>
@@ -2057,7 +1985,6 @@
             <w:pPr>
               <w:cnfStyle w:val="000000000000" w:firstRow="0" w:lastRow="0" w:firstColumn="0" w:lastColumn="0" w:oddVBand="0" w:evenVBand="0" w:oddHBand="0" w:evenHBand="0" w:firstRowFirstColumn="0" w:firstRowLastColumn="0" w:lastRowFirstColumn="0" w:lastRowLastColumn="0"/>
               <w:rPr>
-                <w:rFonts w:hint="eastAsia"/>
                 <w:iCs/>
               </w:rPr>
             </w:pPr>
@@ -2106,16 +2033,22 @@
       <w:pPr>
         <w:ind w:firstLine="420"/>
         <w:rPr>
-          <w:rFonts w:hint="eastAsia"/>
           <w:sz w:val="24"/>
           <w:szCs w:val="24"/>
         </w:rPr>
       </w:pPr>
-      <w:bookmarkStart w:id="0" w:name="_GoBack"/>
-      <w:bookmarkEnd w:id="0"/>
+      <w:r>
+        <w:rPr>
+          <w:rFonts w:hint="eastAsia"/>
+          <w:sz w:val="24"/>
+          <w:szCs w:val="24"/>
+        </w:rPr>
+        <w:t>用例1覆盖判断语句为真的情况</w:t>
+      </w:r>
     </w:p>
     <w:p>
       <w:pPr>
+        <w:ind w:firstLine="420"/>
         <w:rPr>
           <w:rFonts w:hint="eastAsia"/>
           <w:sz w:val="24"/>
@@ -2124,18 +2057,1428 @@
       </w:pPr>
       <w:r>
         <w:rPr>
-          <w:sz w:val="24"/>
-          <w:szCs w:val="24"/>
-        </w:rPr>
-        <w:tab/>
+          <w:rFonts w:hint="eastAsia"/>
+          <w:sz w:val="24"/>
+          <w:szCs w:val="24"/>
+        </w:rPr>
+        <w:t>用例2覆盖判断语句为假的情况</w:t>
       </w:r>
     </w:p>
     <w:p>
       <w:pPr>
-        <w:rPr>
-          <w:rFonts w:hint="eastAsia"/>
-        </w:rPr>
+        <w:pStyle w:val="2"/>
       </w:pPr>
+      <w:r>
+        <w:lastRenderedPageBreak/>
+        <w:t>2.</w:t>
+      </w:r>
+      <w:r>
+        <w:rPr>
+          <w:rFonts w:hint="eastAsia"/>
+        </w:rPr>
+        <w:t>4</w:t>
+      </w:r>
+      <w:r>
+        <w:rPr>
+          <w:rFonts w:hint="eastAsia"/>
+        </w:rPr>
+        <w:t>、Unit_</w:t>
+      </w:r>
+      <w:r>
+        <w:t>003_Fuction_00</w:t>
+      </w:r>
+      <w:r>
+        <w:rPr>
+          <w:rFonts w:hint="eastAsia"/>
+        </w:rPr>
+        <w:t>4</w:t>
+      </w:r>
+    </w:p>
+    <w:p>
+      <w:pPr>
+        <w:ind w:firstLine="420"/>
+        <w:rPr>
+          <w:sz w:val="24"/>
+          <w:szCs w:val="24"/>
+        </w:rPr>
+      </w:pPr>
+      <w:r>
+        <w:rPr>
+          <w:rFonts w:hint="eastAsia"/>
+          <w:sz w:val="24"/>
+          <w:szCs w:val="24"/>
+        </w:rPr>
+        <w:t>待测试的方法为</w:t>
+      </w:r>
+      <w:r>
+        <w:rPr>
+          <w:sz w:val="24"/>
+          <w:szCs w:val="24"/>
+        </w:rPr>
+        <w:t>Message</w:t>
+      </w:r>
+      <w:r>
+        <w:rPr>
+          <w:rFonts w:hint="eastAsia"/>
+          <w:sz w:val="24"/>
+          <w:szCs w:val="24"/>
+        </w:rPr>
+        <w:t>Controller类中的</w:t>
+      </w:r>
+      <w:r>
+        <w:rPr>
+          <w:sz w:val="24"/>
+          <w:szCs w:val="24"/>
+        </w:rPr>
+        <w:t>void sendMessage(String userID, String content, HttpServletResponse response)</w:t>
+      </w:r>
+      <w:r>
+        <w:rPr>
+          <w:rFonts w:hint="eastAsia"/>
+          <w:sz w:val="24"/>
+          <w:szCs w:val="24"/>
+        </w:rPr>
+        <w:t>方法。</w:t>
+      </w:r>
+    </w:p>
+    <w:p>
+      <w:pPr>
+        <w:rPr>
+          <w:sz w:val="24"/>
+          <w:szCs w:val="24"/>
+        </w:rPr>
+      </w:pPr>
+      <w:r>
+        <w:rPr>
+          <w:sz w:val="24"/>
+          <w:szCs w:val="24"/>
+        </w:rPr>
+        <w:tab/>
+      </w:r>
+      <w:r>
+        <w:rPr>
+          <w:rFonts w:hint="eastAsia"/>
+          <w:sz w:val="24"/>
+          <w:szCs w:val="24"/>
+        </w:rPr>
+        <w:t>该方法在接收到前端传来的post请求和userID、content参数后，调用MessageService中的create函数创建message，最后返回到message_list界面。</w:t>
+      </w:r>
+    </w:p>
+    <w:p>
+      <w:pPr>
+        <w:rPr>
+          <w:sz w:val="24"/>
+          <w:szCs w:val="24"/>
+        </w:rPr>
+      </w:pPr>
+      <w:r>
+        <w:rPr>
+          <w:sz w:val="24"/>
+          <w:szCs w:val="24"/>
+        </w:rPr>
+        <w:tab/>
+      </w:r>
+      <w:r>
+        <w:rPr>
+          <w:rFonts w:hint="eastAsia"/>
+          <w:sz w:val="24"/>
+          <w:szCs w:val="24"/>
+        </w:rPr>
+        <w:t>为了测试是否正确调用create函数和返回到正确的界面，我们设计了如下单个测试用例。</w:t>
+      </w:r>
+    </w:p>
+    <w:tbl>
+      <w:tblPr>
+        <w:tblStyle w:val="2-1"/>
+        <w:tblW w:w="0" w:type="auto"/>
+        <w:tblLook w:val="04A0" w:firstRow="1" w:lastRow="0" w:firstColumn="1" w:lastColumn="0" w:noHBand="0" w:noVBand="1"/>
+      </w:tblPr>
+      <w:tblGrid>
+        <w:gridCol w:w="338"/>
+        <w:gridCol w:w="1536"/>
+        <w:gridCol w:w="3698"/>
+        <w:gridCol w:w="2396"/>
+        <w:gridCol w:w="338"/>
+      </w:tblGrid>
+      <w:tr>
+        <w:trPr>
+          <w:cnfStyle w:val="100000000000" w:firstRow="1" w:lastRow="0" w:firstColumn="0" w:lastColumn="0" w:oddVBand="0" w:evenVBand="0" w:oddHBand="0" w:evenHBand="0" w:firstRowFirstColumn="0" w:firstRowLastColumn="0" w:lastRowFirstColumn="0" w:lastRowLastColumn="0"/>
+        </w:trPr>
+        <w:tc>
+          <w:tcPr>
+            <w:cnfStyle w:val="001000000000" w:firstRow="0" w:lastRow="0" w:firstColumn="1" w:lastColumn="0" w:oddVBand="0" w:evenVBand="0" w:oddHBand="0" w:evenHBand="0" w:firstRowFirstColumn="0" w:firstRowLastColumn="0" w:lastRowFirstColumn="0" w:lastRowLastColumn="0"/>
+            <w:tcW w:w="338" w:type="dxa"/>
+          </w:tcPr>
+          <w:p>
+            <w:r>
+              <w:rPr>
+                <w:rFonts w:hint="eastAsia"/>
+              </w:rPr>
+              <w:t>序号</w:t>
+            </w:r>
+          </w:p>
+        </w:tc>
+        <w:tc>
+          <w:tcPr>
+            <w:tcW w:w="1536" w:type="dxa"/>
+          </w:tcPr>
+          <w:p>
+            <w:pPr>
+              <w:cnfStyle w:val="100000000000" w:firstRow="1" w:lastRow="0" w:firstColumn="0" w:lastColumn="0" w:oddVBand="0" w:evenVBand="0" w:oddHBand="0" w:evenHBand="0" w:firstRowFirstColumn="0" w:firstRowLastColumn="0" w:lastRowFirstColumn="0" w:lastRowLastColumn="0"/>
+            </w:pPr>
+            <w:r>
+              <w:rPr>
+                <w:rFonts w:hint="eastAsia"/>
+              </w:rPr>
+              <w:t>驱动函数</w:t>
+            </w:r>
+          </w:p>
+        </w:tc>
+        <w:tc>
+          <w:tcPr>
+            <w:tcW w:w="3698" w:type="dxa"/>
+          </w:tcPr>
+          <w:p>
+            <w:pPr>
+              <w:cnfStyle w:val="100000000000" w:firstRow="1" w:lastRow="0" w:firstColumn="0" w:lastColumn="0" w:oddVBand="0" w:evenVBand="0" w:oddHBand="0" w:evenHBand="0" w:firstRowFirstColumn="0" w:firstRowLastColumn="0" w:lastRowFirstColumn="0" w:lastRowLastColumn="0"/>
+            </w:pPr>
+            <w:r>
+              <w:rPr>
+                <w:rFonts w:hint="eastAsia"/>
+              </w:rPr>
+              <w:t>输入变量</w:t>
+            </w:r>
+          </w:p>
+        </w:tc>
+        <w:tc>
+          <w:tcPr>
+            <w:tcW w:w="2396" w:type="dxa"/>
+          </w:tcPr>
+          <w:p>
+            <w:pPr>
+              <w:cnfStyle w:val="100000000000" w:firstRow="1" w:lastRow="0" w:firstColumn="0" w:lastColumn="0" w:oddVBand="0" w:evenVBand="0" w:oddHBand="0" w:evenHBand="0" w:firstRowFirstColumn="0" w:firstRowLastColumn="0" w:lastRowFirstColumn="0" w:lastRowLastColumn="0"/>
+            </w:pPr>
+            <w:r>
+              <w:rPr>
+                <w:rFonts w:hint="eastAsia"/>
+              </w:rPr>
+              <w:t>预期结果</w:t>
+            </w:r>
+          </w:p>
+        </w:tc>
+        <w:tc>
+          <w:tcPr>
+            <w:tcW w:w="338" w:type="dxa"/>
+          </w:tcPr>
+          <w:p>
+            <w:pPr>
+              <w:cnfStyle w:val="100000000000" w:firstRow="1" w:lastRow="0" w:firstColumn="0" w:lastColumn="0" w:oddVBand="0" w:evenVBand="0" w:oddHBand="0" w:evenHBand="0" w:firstRowFirstColumn="0" w:firstRowLastColumn="0" w:lastRowFirstColumn="0" w:lastRowLastColumn="0"/>
+            </w:pPr>
+            <w:r>
+              <w:rPr>
+                <w:rFonts w:hint="eastAsia"/>
+              </w:rPr>
+              <w:t>执行结果</w:t>
+            </w:r>
+          </w:p>
+        </w:tc>
+      </w:tr>
+      <w:tr>
+        <w:trPr>
+          <w:cnfStyle w:val="000000100000" w:firstRow="0" w:lastRow="0" w:firstColumn="0" w:lastColumn="0" w:oddVBand="0" w:evenVBand="0" w:oddHBand="1" w:evenHBand="0" w:firstRowFirstColumn="0" w:firstRowLastColumn="0" w:lastRowFirstColumn="0" w:lastRowLastColumn="0"/>
+        </w:trPr>
+        <w:tc>
+          <w:tcPr>
+            <w:cnfStyle w:val="001000000000" w:firstRow="0" w:lastRow="0" w:firstColumn="1" w:lastColumn="0" w:oddVBand="0" w:evenVBand="0" w:oddHBand="0" w:evenHBand="0" w:firstRowFirstColumn="0" w:firstRowLastColumn="0" w:lastRowFirstColumn="0" w:lastRowLastColumn="0"/>
+            <w:tcW w:w="338" w:type="dxa"/>
+          </w:tcPr>
+          <w:p>
+            <w:r>
+              <w:rPr>
+                <w:rFonts w:hint="eastAsia"/>
+              </w:rPr>
+              <w:t>1</w:t>
+            </w:r>
+          </w:p>
+        </w:tc>
+        <w:tc>
+          <w:tcPr>
+            <w:tcW w:w="1536" w:type="dxa"/>
+          </w:tcPr>
+          <w:p>
+            <w:pPr>
+              <w:cnfStyle w:val="000000100000" w:firstRow="0" w:lastRow="0" w:firstColumn="0" w:lastColumn="0" w:oddVBand="0" w:evenVBand="0" w:oddHBand="1" w:evenHBand="0" w:firstRowFirstColumn="0" w:firstRowLastColumn="0" w:lastRowFirstColumn="0" w:lastRowLastColumn="0"/>
+              <w:rPr>
+                <w:rFonts w:hint="eastAsia"/>
+                <w:i/>
+                <w:iCs/>
+              </w:rPr>
+            </w:pPr>
+            <w:r>
+              <w:rPr>
+                <w:i/>
+                <w:iCs/>
+              </w:rPr>
+              <w:t>user_add_new_</w:t>
+            </w:r>
+            <w:proofErr w:type="gramStart"/>
+            <w:r>
+              <w:rPr>
+                <w:i/>
+                <w:iCs/>
+              </w:rPr>
+              <w:t>message(</w:t>
+            </w:r>
+            <w:proofErr w:type="gramEnd"/>
+            <w:r>
+              <w:rPr>
+                <w:i/>
+                <w:iCs/>
+              </w:rPr>
+              <w:t>)</w:t>
+            </w:r>
+          </w:p>
+        </w:tc>
+        <w:tc>
+          <w:tcPr>
+            <w:tcW w:w="3698" w:type="dxa"/>
+          </w:tcPr>
+          <w:p>
+            <w:pPr>
+              <w:cnfStyle w:val="000000100000" w:firstRow="0" w:lastRow="0" w:firstColumn="0" w:lastColumn="0" w:oddVBand="0" w:evenVBand="0" w:oddHBand="1" w:evenHBand="0" w:firstRowFirstColumn="0" w:firstRowLastColumn="0" w:lastRowFirstColumn="0" w:lastRowLastColumn="0"/>
+              <w:rPr>
+                <w:rFonts w:hint="eastAsia"/>
+              </w:rPr>
+            </w:pPr>
+            <w:r>
+              <w:rPr>
+                <w:i/>
+                <w:iCs/>
+              </w:rPr>
+              <w:t>post</w:t>
+            </w:r>
+            <w:r>
+              <w:t>("/sendMessage"</w:t>
+            </w:r>
+            <w:proofErr w:type="gramStart"/>
+            <w:r>
+              <w:t>).param</w:t>
+            </w:r>
+            <w:proofErr w:type="gramEnd"/>
+            <w:r>
+              <w:t>("userID","user").param("content","this is content")</w:t>
+            </w:r>
+          </w:p>
+        </w:tc>
+        <w:tc>
+          <w:tcPr>
+            <w:tcW w:w="2396" w:type="dxa"/>
+          </w:tcPr>
+          <w:p>
+            <w:pPr>
+              <w:cnfStyle w:val="000000100000" w:firstRow="0" w:lastRow="0" w:firstColumn="0" w:lastColumn="0" w:oddVBand="0" w:evenVBand="0" w:oddHBand="1" w:evenHBand="0" w:firstRowFirstColumn="0" w:firstRowLastColumn="0" w:lastRowFirstColumn="0" w:lastRowLastColumn="0"/>
+            </w:pPr>
+            <w:r>
+              <w:t>andExpect(</w:t>
+            </w:r>
+            <w:r>
+              <w:rPr>
+                <w:i/>
+                <w:iCs/>
+              </w:rPr>
+              <w:t>redirectedUrl</w:t>
+            </w:r>
+            <w:r>
+              <w:t>("/message_list"));</w:t>
+            </w:r>
+            <w:r>
+              <w:br/>
+            </w:r>
+            <w:r>
+              <w:rPr>
+                <w:i/>
+                <w:iCs/>
+              </w:rPr>
+              <w:t>verify</w:t>
+            </w:r>
+            <w:r>
+              <w:t>(messageService).create(</w:t>
+            </w:r>
+            <w:r>
+              <w:rPr>
+                <w:i/>
+                <w:iCs/>
+              </w:rPr>
+              <w:t>any</w:t>
+            </w:r>
+            <w:r>
+              <w:t>());</w:t>
+            </w:r>
+            <w:r>
+              <w:rPr>
+                <w:rFonts w:hint="eastAsia"/>
+              </w:rPr>
+              <w:t>通过</w:t>
+            </w:r>
+          </w:p>
+        </w:tc>
+        <w:tc>
+          <w:tcPr>
+            <w:tcW w:w="338" w:type="dxa"/>
+          </w:tcPr>
+          <w:p>
+            <w:pPr>
+              <w:cnfStyle w:val="000000100000" w:firstRow="0" w:lastRow="0" w:firstColumn="0" w:lastColumn="0" w:oddVBand="0" w:evenVBand="0" w:oddHBand="1" w:evenHBand="0" w:firstRowFirstColumn="0" w:firstRowLastColumn="0" w:lastRowFirstColumn="0" w:lastRowLastColumn="0"/>
+            </w:pPr>
+          </w:p>
+        </w:tc>
+      </w:tr>
+    </w:tbl>
+    <w:p>
+      <w:pPr>
+        <w:pStyle w:val="2"/>
+      </w:pPr>
+      <w:r>
+        <w:t>2.</w:t>
+      </w:r>
+      <w:r>
+        <w:rPr>
+          <w:rFonts w:hint="eastAsia"/>
+        </w:rPr>
+        <w:t>5</w:t>
+      </w:r>
+      <w:r>
+        <w:rPr>
+          <w:rFonts w:hint="eastAsia"/>
+        </w:rPr>
+        <w:t>、Unit_</w:t>
+      </w:r>
+      <w:r>
+        <w:t>003_Fuction_00</w:t>
+      </w:r>
+      <w:r>
+        <w:rPr>
+          <w:rFonts w:hint="eastAsia"/>
+        </w:rPr>
+        <w:t>5</w:t>
+      </w:r>
+    </w:p>
+    <w:p>
+      <w:pPr>
+        <w:ind w:firstLine="420"/>
+        <w:rPr>
+          <w:sz w:val="24"/>
+          <w:szCs w:val="24"/>
+        </w:rPr>
+      </w:pPr>
+      <w:r>
+        <w:rPr>
+          <w:rFonts w:hint="eastAsia"/>
+          <w:sz w:val="24"/>
+          <w:szCs w:val="24"/>
+        </w:rPr>
+        <w:t>待测试的方法为</w:t>
+      </w:r>
+      <w:r>
+        <w:rPr>
+          <w:sz w:val="24"/>
+          <w:szCs w:val="24"/>
+        </w:rPr>
+        <w:t>Message</w:t>
+      </w:r>
+      <w:r>
+        <w:rPr>
+          <w:rFonts w:hint="eastAsia"/>
+          <w:sz w:val="24"/>
+          <w:szCs w:val="24"/>
+        </w:rPr>
+        <w:t>Controller类中的</w:t>
+      </w:r>
+      <w:r>
+        <w:rPr>
+          <w:sz w:val="24"/>
+          <w:szCs w:val="24"/>
+        </w:rPr>
+        <w:t>boolean modifyMessage(int messageID,String content, HttpServletResponse response)</w:t>
+      </w:r>
+      <w:r>
+        <w:rPr>
+          <w:rFonts w:hint="eastAsia"/>
+          <w:sz w:val="24"/>
+          <w:szCs w:val="24"/>
+        </w:rPr>
+        <w:t>方法。</w:t>
+      </w:r>
+    </w:p>
+    <w:p>
+      <w:pPr>
+        <w:rPr>
+          <w:sz w:val="24"/>
+          <w:szCs w:val="24"/>
+        </w:rPr>
+      </w:pPr>
+      <w:r>
+        <w:rPr>
+          <w:sz w:val="24"/>
+          <w:szCs w:val="24"/>
+        </w:rPr>
+        <w:tab/>
+      </w:r>
+      <w:r>
+        <w:rPr>
+          <w:rFonts w:hint="eastAsia"/>
+          <w:sz w:val="24"/>
+          <w:szCs w:val="24"/>
+        </w:rPr>
+        <w:t>该方法在接收到前端传来的post请求和</w:t>
+      </w:r>
+      <w:r>
+        <w:rPr>
+          <w:rFonts w:hint="eastAsia"/>
+          <w:sz w:val="24"/>
+          <w:szCs w:val="24"/>
+        </w:rPr>
+        <w:t>messageID、</w:t>
+      </w:r>
+      <w:r>
+        <w:rPr>
+          <w:rFonts w:hint="eastAsia"/>
+          <w:sz w:val="24"/>
+          <w:szCs w:val="24"/>
+        </w:rPr>
+        <w:t>userID、content参数后，调用MessageService中的</w:t>
+      </w:r>
+      <w:r>
+        <w:rPr>
+          <w:rFonts w:hint="eastAsia"/>
+          <w:sz w:val="24"/>
+          <w:szCs w:val="24"/>
+        </w:rPr>
+        <w:t>update</w:t>
+      </w:r>
+      <w:r>
+        <w:rPr>
+          <w:rFonts w:hint="eastAsia"/>
+          <w:sz w:val="24"/>
+          <w:szCs w:val="24"/>
+        </w:rPr>
+        <w:t>函数</w:t>
+      </w:r>
+      <w:r>
+        <w:rPr>
+          <w:rFonts w:hint="eastAsia"/>
+          <w:sz w:val="24"/>
+          <w:szCs w:val="24"/>
+        </w:rPr>
+        <w:t>修改</w:t>
+      </w:r>
+      <w:r>
+        <w:rPr>
+          <w:rFonts w:hint="eastAsia"/>
+          <w:sz w:val="24"/>
+          <w:szCs w:val="24"/>
+        </w:rPr>
+        <w:t>message，最后</w:t>
+      </w:r>
+      <w:r>
+        <w:rPr>
+          <w:rFonts w:hint="eastAsia"/>
+          <w:sz w:val="24"/>
+          <w:szCs w:val="24"/>
+        </w:rPr>
+        <w:t>返回true。</w:t>
+      </w:r>
+    </w:p>
+    <w:p>
+      <w:pPr>
+        <w:rPr>
+          <w:sz w:val="24"/>
+          <w:szCs w:val="24"/>
+        </w:rPr>
+      </w:pPr>
+      <w:r>
+        <w:rPr>
+          <w:sz w:val="24"/>
+          <w:szCs w:val="24"/>
+        </w:rPr>
+        <w:tab/>
+      </w:r>
+      <w:r>
+        <w:rPr>
+          <w:rFonts w:hint="eastAsia"/>
+          <w:sz w:val="24"/>
+          <w:szCs w:val="24"/>
+        </w:rPr>
+        <w:t>为了判断是否正确调用update函数和返回是否正确，我们设计如下单个测试用例。</w:t>
+      </w:r>
+    </w:p>
+    <w:tbl>
+      <w:tblPr>
+        <w:tblStyle w:val="2-1"/>
+        <w:tblW w:w="0" w:type="auto"/>
+        <w:tblLook w:val="04A0" w:firstRow="1" w:lastRow="0" w:firstColumn="1" w:lastColumn="0" w:noHBand="0" w:noVBand="1"/>
+      </w:tblPr>
+      <w:tblGrid>
+        <w:gridCol w:w="321"/>
+        <w:gridCol w:w="1258"/>
+        <w:gridCol w:w="4534"/>
+        <w:gridCol w:w="1872"/>
+        <w:gridCol w:w="321"/>
+      </w:tblGrid>
+      <w:tr>
+        <w:trPr>
+          <w:cnfStyle w:val="100000000000" w:firstRow="1" w:lastRow="0" w:firstColumn="0" w:lastColumn="0" w:oddVBand="0" w:evenVBand="0" w:oddHBand="0" w:evenHBand="0" w:firstRowFirstColumn="0" w:firstRowLastColumn="0" w:lastRowFirstColumn="0" w:lastRowLastColumn="0"/>
+        </w:trPr>
+        <w:tc>
+          <w:tcPr>
+            <w:cnfStyle w:val="001000000000" w:firstRow="0" w:lastRow="0" w:firstColumn="1" w:lastColumn="0" w:oddVBand="0" w:evenVBand="0" w:oddHBand="0" w:evenHBand="0" w:firstRowFirstColumn="0" w:firstRowLastColumn="0" w:lastRowFirstColumn="0" w:lastRowLastColumn="0"/>
+            <w:tcW w:w="321" w:type="dxa"/>
+          </w:tcPr>
+          <w:p>
+            <w:r>
+              <w:rPr>
+                <w:rFonts w:hint="eastAsia"/>
+              </w:rPr>
+              <w:t>序号</w:t>
+            </w:r>
+          </w:p>
+        </w:tc>
+        <w:tc>
+          <w:tcPr>
+            <w:tcW w:w="1258" w:type="dxa"/>
+          </w:tcPr>
+          <w:p>
+            <w:pPr>
+              <w:cnfStyle w:val="100000000000" w:firstRow="1" w:lastRow="0" w:firstColumn="0" w:lastColumn="0" w:oddVBand="0" w:evenVBand="0" w:oddHBand="0" w:evenHBand="0" w:firstRowFirstColumn="0" w:firstRowLastColumn="0" w:lastRowFirstColumn="0" w:lastRowLastColumn="0"/>
+            </w:pPr>
+            <w:r>
+              <w:rPr>
+                <w:rFonts w:hint="eastAsia"/>
+              </w:rPr>
+              <w:t>驱动函数</w:t>
+            </w:r>
+          </w:p>
+        </w:tc>
+        <w:tc>
+          <w:tcPr>
+            <w:tcW w:w="4534" w:type="dxa"/>
+          </w:tcPr>
+          <w:p>
+            <w:pPr>
+              <w:cnfStyle w:val="100000000000" w:firstRow="1" w:lastRow="0" w:firstColumn="0" w:lastColumn="0" w:oddVBand="0" w:evenVBand="0" w:oddHBand="0" w:evenHBand="0" w:firstRowFirstColumn="0" w:firstRowLastColumn="0" w:lastRowFirstColumn="0" w:lastRowLastColumn="0"/>
+            </w:pPr>
+            <w:r>
+              <w:rPr>
+                <w:rFonts w:hint="eastAsia"/>
+              </w:rPr>
+              <w:t>输入变量</w:t>
+            </w:r>
+          </w:p>
+        </w:tc>
+        <w:tc>
+          <w:tcPr>
+            <w:tcW w:w="1872" w:type="dxa"/>
+          </w:tcPr>
+          <w:p>
+            <w:pPr>
+              <w:cnfStyle w:val="100000000000" w:firstRow="1" w:lastRow="0" w:firstColumn="0" w:lastColumn="0" w:oddVBand="0" w:evenVBand="0" w:oddHBand="0" w:evenHBand="0" w:firstRowFirstColumn="0" w:firstRowLastColumn="0" w:lastRowFirstColumn="0" w:lastRowLastColumn="0"/>
+            </w:pPr>
+            <w:r>
+              <w:rPr>
+                <w:rFonts w:hint="eastAsia"/>
+              </w:rPr>
+              <w:t>预期结果</w:t>
+            </w:r>
+          </w:p>
+        </w:tc>
+        <w:tc>
+          <w:tcPr>
+            <w:tcW w:w="321" w:type="dxa"/>
+          </w:tcPr>
+          <w:p>
+            <w:pPr>
+              <w:cnfStyle w:val="100000000000" w:firstRow="1" w:lastRow="0" w:firstColumn="0" w:lastColumn="0" w:oddVBand="0" w:evenVBand="0" w:oddHBand="0" w:evenHBand="0" w:firstRowFirstColumn="0" w:firstRowLastColumn="0" w:lastRowFirstColumn="0" w:lastRowLastColumn="0"/>
+            </w:pPr>
+            <w:r>
+              <w:rPr>
+                <w:rFonts w:hint="eastAsia"/>
+              </w:rPr>
+              <w:t>执行</w:t>
+            </w:r>
+            <w:r>
+              <w:rPr>
+                <w:rFonts w:hint="eastAsia"/>
+              </w:rPr>
+              <w:lastRenderedPageBreak/>
+              <w:t>结果</w:t>
+            </w:r>
+          </w:p>
+        </w:tc>
+      </w:tr>
+      <w:tr>
+        <w:trPr>
+          <w:cnfStyle w:val="000000100000" w:firstRow="0" w:lastRow="0" w:firstColumn="0" w:lastColumn="0" w:oddVBand="0" w:evenVBand="0" w:oddHBand="1" w:evenHBand="0" w:firstRowFirstColumn="0" w:firstRowLastColumn="0" w:lastRowFirstColumn="0" w:lastRowLastColumn="0"/>
+        </w:trPr>
+        <w:tc>
+          <w:tcPr>
+            <w:cnfStyle w:val="001000000000" w:firstRow="0" w:lastRow="0" w:firstColumn="1" w:lastColumn="0" w:oddVBand="0" w:evenVBand="0" w:oddHBand="0" w:evenHBand="0" w:firstRowFirstColumn="0" w:firstRowLastColumn="0" w:lastRowFirstColumn="0" w:lastRowLastColumn="0"/>
+            <w:tcW w:w="321" w:type="dxa"/>
+          </w:tcPr>
+          <w:p>
+            <w:r>
+              <w:rPr>
+                <w:rFonts w:hint="eastAsia"/>
+              </w:rPr>
+              <w:lastRenderedPageBreak/>
+              <w:t>1</w:t>
+            </w:r>
+          </w:p>
+        </w:tc>
+        <w:tc>
+          <w:tcPr>
+            <w:tcW w:w="1258" w:type="dxa"/>
+          </w:tcPr>
+          <w:p>
+            <w:pPr>
+              <w:cnfStyle w:val="000000100000" w:firstRow="0" w:lastRow="0" w:firstColumn="0" w:lastColumn="0" w:oddVBand="0" w:evenVBand="0" w:oddHBand="1" w:evenHBand="0" w:firstRowFirstColumn="0" w:firstRowLastColumn="0" w:lastRowFirstColumn="0" w:lastRowLastColumn="0"/>
+              <w:rPr>
+                <w:rFonts w:hint="eastAsia"/>
+                <w:i/>
+                <w:iCs/>
+              </w:rPr>
+            </w:pPr>
+            <w:r>
+              <w:rPr>
+                <w:i/>
+                <w:iCs/>
+              </w:rPr>
+              <w:t>user_modify_</w:t>
+            </w:r>
+            <w:proofErr w:type="gramStart"/>
+            <w:r>
+              <w:rPr>
+                <w:i/>
+                <w:iCs/>
+              </w:rPr>
+              <w:t>message(</w:t>
+            </w:r>
+            <w:proofErr w:type="gramEnd"/>
+            <w:r>
+              <w:rPr>
+                <w:i/>
+                <w:iCs/>
+              </w:rPr>
+              <w:t>)</w:t>
+            </w:r>
+          </w:p>
+        </w:tc>
+        <w:tc>
+          <w:tcPr>
+            <w:tcW w:w="4534" w:type="dxa"/>
+          </w:tcPr>
+          <w:p>
+            <w:pPr>
+              <w:cnfStyle w:val="000000100000" w:firstRow="0" w:lastRow="0" w:firstColumn="0" w:lastColumn="0" w:oddVBand="0" w:evenVBand="0" w:oddHBand="1" w:evenHBand="0" w:firstRowFirstColumn="0" w:firstRowLastColumn="0" w:lastRowFirstColumn="0" w:lastRowLastColumn="0"/>
+              <w:rPr>
+                <w:rFonts w:hint="eastAsia"/>
+              </w:rPr>
+            </w:pPr>
+            <w:r>
+              <w:rPr>
+                <w:i/>
+                <w:iCs/>
+              </w:rPr>
+              <w:t>post</w:t>
+            </w:r>
+            <w:r>
+              <w:t>("/modifyMessage.do"</w:t>
+            </w:r>
+            <w:proofErr w:type="gramStart"/>
+            <w:r>
+              <w:t>).param</w:t>
+            </w:r>
+            <w:proofErr w:type="gramEnd"/>
+            <w:r>
+              <w:t>("messageID","1").param("userID","user").param("content","this is content")</w:t>
+            </w:r>
+          </w:p>
+        </w:tc>
+        <w:tc>
+          <w:tcPr>
+            <w:tcW w:w="1872" w:type="dxa"/>
+          </w:tcPr>
+          <w:p>
+            <w:pPr>
+              <w:cnfStyle w:val="000000100000" w:firstRow="0" w:lastRow="0" w:firstColumn="0" w:lastColumn="0" w:oddVBand="0" w:evenVBand="0" w:oddHBand="1" w:evenHBand="0" w:firstRowFirstColumn="0" w:firstRowLastColumn="0" w:lastRowFirstColumn="0" w:lastRowLastColumn="0"/>
+            </w:pPr>
+            <w:r>
+              <w:t>andExpect(</w:t>
+            </w:r>
+            <w:r>
+              <w:rPr>
+                <w:i/>
+                <w:iCs/>
+              </w:rPr>
+              <w:t>content</w:t>
+            </w:r>
+            <w:r>
+              <w:t>().string("true"));</w:t>
+            </w:r>
+            <w:r>
+              <w:br/>
+            </w:r>
+            <w:r>
+              <w:rPr>
+                <w:i/>
+                <w:iCs/>
+              </w:rPr>
+              <w:t>verify</w:t>
+            </w:r>
+            <w:r>
+              <w:t>(messageService).update(</w:t>
+            </w:r>
+            <w:r>
+              <w:rPr>
+                <w:i/>
+                <w:iCs/>
+              </w:rPr>
+              <w:t>any</w:t>
+            </w:r>
+            <w:r>
+              <w:t>());</w:t>
+            </w:r>
+            <w:r>
+              <w:rPr>
+                <w:rFonts w:hint="eastAsia"/>
+              </w:rPr>
+              <w:t>通过</w:t>
+            </w:r>
+          </w:p>
+        </w:tc>
+        <w:tc>
+          <w:tcPr>
+            <w:tcW w:w="321" w:type="dxa"/>
+          </w:tcPr>
+          <w:p>
+            <w:pPr>
+              <w:cnfStyle w:val="000000100000" w:firstRow="0" w:lastRow="0" w:firstColumn="0" w:lastColumn="0" w:oddVBand="0" w:evenVBand="0" w:oddHBand="1" w:evenHBand="0" w:firstRowFirstColumn="0" w:firstRowLastColumn="0" w:lastRowFirstColumn="0" w:lastRowLastColumn="0"/>
+            </w:pPr>
+          </w:p>
+        </w:tc>
+      </w:tr>
+    </w:tbl>
+    <w:p>
+      <w:pPr>
+        <w:pStyle w:val="2"/>
+      </w:pPr>
+      <w:r>
+        <w:t>2.</w:t>
+      </w:r>
+      <w:r>
+        <w:rPr>
+          <w:rFonts w:hint="eastAsia"/>
+        </w:rPr>
+        <w:t>6</w:t>
+      </w:r>
+      <w:r>
+        <w:rPr>
+          <w:rFonts w:hint="eastAsia"/>
+        </w:rPr>
+        <w:t>、Unit_</w:t>
+      </w:r>
+      <w:r>
+        <w:t>003_Fuction_00</w:t>
+      </w:r>
+      <w:r>
+        <w:rPr>
+          <w:rFonts w:hint="eastAsia"/>
+        </w:rPr>
+        <w:t>6</w:t>
+      </w:r>
+    </w:p>
+    <w:p>
+      <w:pPr>
+        <w:ind w:firstLine="420"/>
+        <w:rPr>
+          <w:sz w:val="24"/>
+          <w:szCs w:val="24"/>
+        </w:rPr>
+      </w:pPr>
+      <w:r>
+        <w:rPr>
+          <w:rFonts w:hint="eastAsia"/>
+          <w:sz w:val="24"/>
+          <w:szCs w:val="24"/>
+        </w:rPr>
+        <w:t>待测试的方法为</w:t>
+      </w:r>
+      <w:r>
+        <w:rPr>
+          <w:sz w:val="24"/>
+          <w:szCs w:val="24"/>
+        </w:rPr>
+        <w:t>Message</w:t>
+      </w:r>
+      <w:r>
+        <w:rPr>
+          <w:rFonts w:hint="eastAsia"/>
+          <w:sz w:val="24"/>
+          <w:szCs w:val="24"/>
+        </w:rPr>
+        <w:t>Controller类中的</w:t>
+      </w:r>
+      <w:r>
+        <w:rPr>
+          <w:sz w:val="24"/>
+          <w:szCs w:val="24"/>
+        </w:rPr>
+        <w:t>boolean delMessage(int messageID)</w:t>
+      </w:r>
+      <w:r>
+        <w:rPr>
+          <w:rFonts w:hint="eastAsia"/>
+          <w:sz w:val="24"/>
+          <w:szCs w:val="24"/>
+        </w:rPr>
+        <w:t>方法。</w:t>
+      </w:r>
+    </w:p>
+    <w:p>
+      <w:pPr>
+        <w:rPr>
+          <w:sz w:val="24"/>
+          <w:szCs w:val="24"/>
+        </w:rPr>
+      </w:pPr>
+      <w:r>
+        <w:rPr>
+          <w:sz w:val="24"/>
+          <w:szCs w:val="24"/>
+        </w:rPr>
+        <w:tab/>
+      </w:r>
+      <w:r>
+        <w:rPr>
+          <w:rFonts w:hint="eastAsia"/>
+          <w:sz w:val="24"/>
+          <w:szCs w:val="24"/>
+        </w:rPr>
+        <w:t>该方法在接收到前端传来的post请求和messageID参数后，调用MessageService中的</w:t>
+      </w:r>
+      <w:r>
+        <w:rPr>
+          <w:rFonts w:hint="eastAsia"/>
+          <w:sz w:val="24"/>
+          <w:szCs w:val="24"/>
+        </w:rPr>
+        <w:t>delById</w:t>
+      </w:r>
+      <w:r>
+        <w:rPr>
+          <w:rFonts w:hint="eastAsia"/>
+          <w:sz w:val="24"/>
+          <w:szCs w:val="24"/>
+        </w:rPr>
+        <w:t>函数</w:t>
+      </w:r>
+      <w:r>
+        <w:rPr>
+          <w:rFonts w:hint="eastAsia"/>
+          <w:sz w:val="24"/>
+          <w:szCs w:val="24"/>
+        </w:rPr>
+        <w:t>删除</w:t>
+      </w:r>
+      <w:r>
+        <w:rPr>
+          <w:rFonts w:hint="eastAsia"/>
+          <w:sz w:val="24"/>
+          <w:szCs w:val="24"/>
+        </w:rPr>
+        <w:t>message，最后返回true。</w:t>
+      </w:r>
+    </w:p>
+    <w:p>
+      <w:pPr>
+        <w:rPr>
+          <w:sz w:val="24"/>
+          <w:szCs w:val="24"/>
+        </w:rPr>
+      </w:pPr>
+      <w:r>
+        <w:rPr>
+          <w:sz w:val="24"/>
+          <w:szCs w:val="24"/>
+        </w:rPr>
+        <w:tab/>
+      </w:r>
+      <w:r>
+        <w:rPr>
+          <w:rFonts w:hint="eastAsia"/>
+          <w:sz w:val="24"/>
+          <w:szCs w:val="24"/>
+        </w:rPr>
+        <w:t>为判断是否正确调用delById函数和返回值是否正确，我们设计如下单个测试用例。</w:t>
+      </w:r>
+    </w:p>
+    <w:tbl>
+      <w:tblPr>
+        <w:tblStyle w:val="2-1"/>
+        <w:tblW w:w="0" w:type="auto"/>
+        <w:tblLook w:val="04A0" w:firstRow="1" w:lastRow="0" w:firstColumn="1" w:lastColumn="0" w:noHBand="0" w:noVBand="1"/>
+      </w:tblPr>
+      <w:tblGrid>
+        <w:gridCol w:w="362"/>
+        <w:gridCol w:w="1434"/>
+        <w:gridCol w:w="3222"/>
+        <w:gridCol w:w="2925"/>
+        <w:gridCol w:w="363"/>
+      </w:tblGrid>
+      <w:tr>
+        <w:trPr>
+          <w:cnfStyle w:val="100000000000" w:firstRow="1" w:lastRow="0" w:firstColumn="0" w:lastColumn="0" w:oddVBand="0" w:evenVBand="0" w:oddHBand="0" w:evenHBand="0" w:firstRowFirstColumn="0" w:firstRowLastColumn="0" w:lastRowFirstColumn="0" w:lastRowLastColumn="0"/>
+        </w:trPr>
+        <w:tc>
+          <w:tcPr>
+            <w:cnfStyle w:val="001000000000" w:firstRow="0" w:lastRow="0" w:firstColumn="1" w:lastColumn="0" w:oddVBand="0" w:evenVBand="0" w:oddHBand="0" w:evenHBand="0" w:firstRowFirstColumn="0" w:firstRowLastColumn="0" w:lastRowFirstColumn="0" w:lastRowLastColumn="0"/>
+            <w:tcW w:w="321" w:type="dxa"/>
+          </w:tcPr>
+          <w:p>
+            <w:r>
+              <w:rPr>
+                <w:rFonts w:hint="eastAsia"/>
+              </w:rPr>
+              <w:t>序号</w:t>
+            </w:r>
+          </w:p>
+        </w:tc>
+        <w:tc>
+          <w:tcPr>
+            <w:tcW w:w="1258" w:type="dxa"/>
+          </w:tcPr>
+          <w:p>
+            <w:pPr>
+              <w:cnfStyle w:val="100000000000" w:firstRow="1" w:lastRow="0" w:firstColumn="0" w:lastColumn="0" w:oddVBand="0" w:evenVBand="0" w:oddHBand="0" w:evenHBand="0" w:firstRowFirstColumn="0" w:firstRowLastColumn="0" w:lastRowFirstColumn="0" w:lastRowLastColumn="0"/>
+            </w:pPr>
+            <w:r>
+              <w:rPr>
+                <w:rFonts w:hint="eastAsia"/>
+              </w:rPr>
+              <w:t>驱动函数</w:t>
+            </w:r>
+          </w:p>
+        </w:tc>
+        <w:tc>
+          <w:tcPr>
+            <w:tcW w:w="4534" w:type="dxa"/>
+          </w:tcPr>
+          <w:p>
+            <w:pPr>
+              <w:cnfStyle w:val="100000000000" w:firstRow="1" w:lastRow="0" w:firstColumn="0" w:lastColumn="0" w:oddVBand="0" w:evenVBand="0" w:oddHBand="0" w:evenHBand="0" w:firstRowFirstColumn="0" w:firstRowLastColumn="0" w:lastRowFirstColumn="0" w:lastRowLastColumn="0"/>
+            </w:pPr>
+            <w:r>
+              <w:rPr>
+                <w:rFonts w:hint="eastAsia"/>
+              </w:rPr>
+              <w:t>输入变量</w:t>
+            </w:r>
+          </w:p>
+        </w:tc>
+        <w:tc>
+          <w:tcPr>
+            <w:tcW w:w="1872" w:type="dxa"/>
+          </w:tcPr>
+          <w:p>
+            <w:pPr>
+              <w:cnfStyle w:val="100000000000" w:firstRow="1" w:lastRow="0" w:firstColumn="0" w:lastColumn="0" w:oddVBand="0" w:evenVBand="0" w:oddHBand="0" w:evenHBand="0" w:firstRowFirstColumn="0" w:firstRowLastColumn="0" w:lastRowFirstColumn="0" w:lastRowLastColumn="0"/>
+            </w:pPr>
+            <w:r>
+              <w:rPr>
+                <w:rFonts w:hint="eastAsia"/>
+              </w:rPr>
+              <w:t>预期结果</w:t>
+            </w:r>
+          </w:p>
+        </w:tc>
+        <w:tc>
+          <w:tcPr>
+            <w:tcW w:w="321" w:type="dxa"/>
+          </w:tcPr>
+          <w:p>
+            <w:pPr>
+              <w:cnfStyle w:val="100000000000" w:firstRow="1" w:lastRow="0" w:firstColumn="0" w:lastColumn="0" w:oddVBand="0" w:evenVBand="0" w:oddHBand="0" w:evenHBand="0" w:firstRowFirstColumn="0" w:firstRowLastColumn="0" w:lastRowFirstColumn="0" w:lastRowLastColumn="0"/>
+            </w:pPr>
+            <w:r>
+              <w:rPr>
+                <w:rFonts w:hint="eastAsia"/>
+              </w:rPr>
+              <w:t>执行结果</w:t>
+            </w:r>
+          </w:p>
+        </w:tc>
+      </w:tr>
+      <w:tr>
+        <w:trPr>
+          <w:cnfStyle w:val="000000100000" w:firstRow="0" w:lastRow="0" w:firstColumn="0" w:lastColumn="0" w:oddVBand="0" w:evenVBand="0" w:oddHBand="1" w:evenHBand="0" w:firstRowFirstColumn="0" w:firstRowLastColumn="0" w:lastRowFirstColumn="0" w:lastRowLastColumn="0"/>
+        </w:trPr>
+        <w:tc>
+          <w:tcPr>
+            <w:cnfStyle w:val="001000000000" w:firstRow="0" w:lastRow="0" w:firstColumn="1" w:lastColumn="0" w:oddVBand="0" w:evenVBand="0" w:oddHBand="0" w:evenHBand="0" w:firstRowFirstColumn="0" w:firstRowLastColumn="0" w:lastRowFirstColumn="0" w:lastRowLastColumn="0"/>
+            <w:tcW w:w="321" w:type="dxa"/>
+          </w:tcPr>
+          <w:p>
+            <w:r>
+              <w:rPr>
+                <w:rFonts w:hint="eastAsia"/>
+              </w:rPr>
+              <w:t>1</w:t>
+            </w:r>
+          </w:p>
+        </w:tc>
+        <w:tc>
+          <w:tcPr>
+            <w:tcW w:w="1258" w:type="dxa"/>
+          </w:tcPr>
+          <w:p>
+            <w:pPr>
+              <w:cnfStyle w:val="000000100000" w:firstRow="0" w:lastRow="0" w:firstColumn="0" w:lastColumn="0" w:oddVBand="0" w:evenVBand="0" w:oddHBand="1" w:evenHBand="0" w:firstRowFirstColumn="0" w:firstRowLastColumn="0" w:lastRowFirstColumn="0" w:lastRowLastColumn="0"/>
+              <w:rPr>
+                <w:rFonts w:hint="eastAsia"/>
+                <w:i/>
+                <w:iCs/>
+              </w:rPr>
+            </w:pPr>
+            <w:r>
+              <w:rPr>
+                <w:i/>
+                <w:iCs/>
+              </w:rPr>
+              <w:t>user_del_</w:t>
+            </w:r>
+            <w:proofErr w:type="gramStart"/>
+            <w:r>
+              <w:rPr>
+                <w:i/>
+                <w:iCs/>
+              </w:rPr>
+              <w:t>message(</w:t>
+            </w:r>
+            <w:proofErr w:type="gramEnd"/>
+            <w:r>
+              <w:rPr>
+                <w:i/>
+                <w:iCs/>
+              </w:rPr>
+              <w:t>)</w:t>
+            </w:r>
+          </w:p>
+        </w:tc>
+        <w:tc>
+          <w:tcPr>
+            <w:tcW w:w="4534" w:type="dxa"/>
+          </w:tcPr>
+          <w:p>
+            <w:pPr>
+              <w:cnfStyle w:val="000000100000" w:firstRow="0" w:lastRow="0" w:firstColumn="0" w:lastColumn="0" w:oddVBand="0" w:evenVBand="0" w:oddHBand="1" w:evenHBand="0" w:firstRowFirstColumn="0" w:firstRowLastColumn="0" w:lastRowFirstColumn="0" w:lastRowLastColumn="0"/>
+              <w:rPr>
+                <w:rFonts w:hint="eastAsia"/>
+              </w:rPr>
+            </w:pPr>
+            <w:r>
+              <w:rPr>
+                <w:i/>
+                <w:iCs/>
+              </w:rPr>
+              <w:t>post</w:t>
+            </w:r>
+            <w:r>
+              <w:t>("/delMessage.do"</w:t>
+            </w:r>
+            <w:proofErr w:type="gramStart"/>
+            <w:r>
+              <w:t>).param</w:t>
+            </w:r>
+            <w:proofErr w:type="gramEnd"/>
+            <w:r>
+              <w:t>("messageID","1")</w:t>
+            </w:r>
+          </w:p>
+        </w:tc>
+        <w:tc>
+          <w:tcPr>
+            <w:tcW w:w="1872" w:type="dxa"/>
+          </w:tcPr>
+          <w:p>
+            <w:pPr>
+              <w:cnfStyle w:val="000000100000" w:firstRow="0" w:lastRow="0" w:firstColumn="0" w:lastColumn="0" w:oddVBand="0" w:evenVBand="0" w:oddHBand="1" w:evenHBand="0" w:firstRowFirstColumn="0" w:firstRowLastColumn="0" w:lastRowFirstColumn="0" w:lastRowLastColumn="0"/>
+            </w:pPr>
+            <w:r>
+              <w:t>perform.andExpect(</w:t>
+            </w:r>
+            <w:r>
+              <w:rPr>
+                <w:i/>
+                <w:iCs/>
+              </w:rPr>
+              <w:t>content</w:t>
+            </w:r>
+            <w:r>
+              <w:t>().string("true"));</w:t>
+            </w:r>
+            <w:r>
+              <w:br/>
+            </w:r>
+            <w:r>
+              <w:rPr>
+                <w:i/>
+                <w:iCs/>
+              </w:rPr>
+              <w:t>verify</w:t>
+            </w:r>
+            <w:r>
+              <w:t>(messageService).delById(</w:t>
+            </w:r>
+            <w:r>
+              <w:rPr>
+                <w:i/>
+                <w:iCs/>
+              </w:rPr>
+              <w:t>anyInt</w:t>
+            </w:r>
+            <w:r>
+              <w:t>());</w:t>
+            </w:r>
+            <w:r>
+              <w:rPr>
+                <w:rFonts w:hint="eastAsia"/>
+              </w:rPr>
+              <w:t>通过</w:t>
+            </w:r>
+          </w:p>
+        </w:tc>
+        <w:tc>
+          <w:tcPr>
+            <w:tcW w:w="321" w:type="dxa"/>
+          </w:tcPr>
+          <w:p>
+            <w:pPr>
+              <w:cnfStyle w:val="000000100000" w:firstRow="0" w:lastRow="0" w:firstColumn="0" w:lastColumn="0" w:oddVBand="0" w:evenVBand="0" w:oddHBand="1" w:evenHBand="0" w:firstRowFirstColumn="0" w:firstRowLastColumn="0" w:lastRowFirstColumn="0" w:lastRowLastColumn="0"/>
+            </w:pPr>
+          </w:p>
+        </w:tc>
+      </w:tr>
+    </w:tbl>
+    <w:p>
+      <w:pPr>
+        <w:pStyle w:val="1"/>
+      </w:pPr>
+      <w:r>
+        <w:rPr>
+          <w:rFonts w:hint="eastAsia"/>
+        </w:rPr>
+        <w:t>三、测试用例的执行与结果</w:t>
+      </w:r>
+    </w:p>
+    <w:p>
+      <w:pPr>
+        <w:rPr>
+          <w:sz w:val="24"/>
+          <w:szCs w:val="24"/>
+        </w:rPr>
+      </w:pPr>
+      <w:r>
+        <w:rPr>
+          <w:rFonts w:hint="eastAsia"/>
+          <w:sz w:val="24"/>
+          <w:szCs w:val="24"/>
+        </w:rPr>
+        <w:t>测试用例结果执行如下：</w:t>
+      </w:r>
+    </w:p>
+    <w:p>
+      <w:r>
+        <w:rPr>
+          <w:noProof/>
+        </w:rPr>
+        <w:lastRenderedPageBreak/>
+        <w:drawing>
+          <wp:inline distT="0" distB="0" distL="0" distR="0" wp14:anchorId="7E299ECC" wp14:editId="1DBE05E0">
+            <wp:extent cx="4514850" cy="2038350"/>
+            <wp:effectExtent l="0" t="0" r="0" b="0"/>
+            <wp:docPr id="1" name="图片 1"/>
+            <wp:cNvGraphicFramePr>
+              <a:graphicFrameLocks xmlns:a="http://schemas.openxmlformats.org/drawingml/2006/main" noChangeAspect="1"/>
+            </wp:cNvGraphicFramePr>
+            <a:graphic xmlns:a="http://schemas.openxmlformats.org/drawingml/2006/main">
+              <a:graphicData uri="http://schemas.openxmlformats.org/drawingml/2006/picture">
+                <pic:pic xmlns:pic="http://schemas.openxmlformats.org/drawingml/2006/picture">
+                  <pic:nvPicPr>
+                    <pic:cNvPr id="1" name=""/>
+                    <pic:cNvPicPr/>
+                  </pic:nvPicPr>
+                  <pic:blipFill>
+                    <a:blip r:embed="rId6"/>
+                    <a:stretch>
+                      <a:fillRect/>
+                    </a:stretch>
+                  </pic:blipFill>
+                  <pic:spPr>
+                    <a:xfrm>
+                      <a:off x="0" y="0"/>
+                      <a:ext cx="4514850" cy="2038350"/>
+                    </a:xfrm>
+                    <a:prstGeom prst="rect">
+                      <a:avLst/>
+                    </a:prstGeom>
+                  </pic:spPr>
+                </pic:pic>
+              </a:graphicData>
+            </a:graphic>
+          </wp:inline>
+        </w:drawing>
+      </w:r>
+    </w:p>
+    <w:p>
+      <w:pPr>
+        <w:rPr>
+          <w:rFonts w:hint="eastAsia"/>
+        </w:rPr>
+      </w:pPr>
+      <w:r>
+        <w:rPr>
+          <w:rFonts w:hint="eastAsia"/>
+          <w:sz w:val="24"/>
+          <w:szCs w:val="24"/>
+        </w:rPr>
+        <w:t>从图中可以看出，全部的8个测试用例均执行通过。</w:t>
+      </w:r>
+    </w:p>
+    <w:p>
+      <w:pPr>
+        <w:pStyle w:val="1"/>
+        <w:rPr>
+          <w:rFonts w:hint="eastAsia"/>
+        </w:rPr>
+      </w:pPr>
+      <w:r>
+        <w:rPr>
+          <w:rFonts w:hint="eastAsia"/>
+        </w:rPr>
+        <w:t>四、</w:t>
+      </w:r>
+      <w:r>
+        <w:rPr>
+          <w:rFonts w:hint="eastAsia"/>
+        </w:rPr>
+        <w:t>测试</w:t>
+      </w:r>
+      <w:r>
+        <w:rPr>
+          <w:rFonts w:hint="eastAsia"/>
+        </w:rPr>
+        <w:t>结果分析</w:t>
+      </w:r>
+    </w:p>
+    <w:p>
+      <w:pPr>
+        <w:rPr>
+          <w:sz w:val="24"/>
+          <w:szCs w:val="24"/>
+        </w:rPr>
+      </w:pPr>
+      <w:r>
+        <w:rPr>
+          <w:rFonts w:hint="eastAsia"/>
+          <w:sz w:val="24"/>
+          <w:szCs w:val="24"/>
+        </w:rPr>
+        <w:t>上述通过的测试用例对于MessageController类的覆盖度如下：</w:t>
+      </w:r>
+    </w:p>
+    <w:p>
+      <w:pPr>
+        <w:rPr>
+          <w:rFonts w:hint="eastAsia"/>
+          <w:sz w:val="24"/>
+          <w:szCs w:val="24"/>
+        </w:rPr>
+      </w:pPr>
+      <w:r>
+        <w:rPr>
+          <w:noProof/>
+        </w:rPr>
+        <w:drawing>
+          <wp:inline distT="0" distB="0" distL="0" distR="0" wp14:anchorId="0A47A218" wp14:editId="792238D9">
+            <wp:extent cx="5086350" cy="1524000"/>
+            <wp:effectExtent l="0" t="0" r="0" b="0"/>
+            <wp:docPr id="2" name="图片 2"/>
+            <wp:cNvGraphicFramePr>
+              <a:graphicFrameLocks xmlns:a="http://schemas.openxmlformats.org/drawingml/2006/main" noChangeAspect="1"/>
+            </wp:cNvGraphicFramePr>
+            <a:graphic xmlns:a="http://schemas.openxmlformats.org/drawingml/2006/main">
+              <a:graphicData uri="http://schemas.openxmlformats.org/drawingml/2006/picture">
+                <pic:pic xmlns:pic="http://schemas.openxmlformats.org/drawingml/2006/picture">
+                  <pic:nvPicPr>
+                    <pic:cNvPr id="1" name=""/>
+                    <pic:cNvPicPr/>
+                  </pic:nvPicPr>
+                  <pic:blipFill>
+                    <a:blip r:embed="rId7"/>
+                    <a:stretch>
+                      <a:fillRect/>
+                    </a:stretch>
+                  </pic:blipFill>
+                  <pic:spPr>
+                    <a:xfrm>
+                      <a:off x="0" y="0"/>
+                      <a:ext cx="5086350" cy="1524000"/>
+                    </a:xfrm>
+                    <a:prstGeom prst="rect">
+                      <a:avLst/>
+                    </a:prstGeom>
+                  </pic:spPr>
+                </pic:pic>
+              </a:graphicData>
+            </a:graphic>
+          </wp:inline>
+        </w:drawing>
+      </w:r>
+    </w:p>
+    <w:p>
+      <w:pPr>
+        <w:ind w:firstLine="420"/>
+        <w:rPr>
+          <w:rFonts w:hint="eastAsia"/>
+          <w:sz w:val="24"/>
+          <w:szCs w:val="24"/>
+        </w:rPr>
+      </w:pPr>
+      <w:r>
+        <w:rPr>
+          <w:rFonts w:hint="eastAsia"/>
+          <w:sz w:val="24"/>
+          <w:szCs w:val="24"/>
+        </w:rPr>
+        <w:t>从该图可得知，测试对于</w:t>
+      </w:r>
+      <w:r>
+        <w:rPr>
+          <w:rFonts w:hint="eastAsia"/>
+          <w:sz w:val="24"/>
+          <w:szCs w:val="24"/>
+        </w:rPr>
+        <w:t>MessageController</w:t>
+      </w:r>
+      <w:r>
+        <w:rPr>
+          <w:rFonts w:hint="eastAsia"/>
+          <w:sz w:val="24"/>
+          <w:szCs w:val="24"/>
+        </w:rPr>
+        <w:t>类的方法覆盖度（Method）达到100%，对其语句覆盖度（Line）也达到100%，经测试经理评审，该单元通过了单元测试。</w:t>
+      </w:r>
+      <w:bookmarkStart w:id="0" w:name="_GoBack"/>
+      <w:bookmarkEnd w:id="0"/>
     </w:p>
     <w:sectPr>
       <w:pgSz w:w="11906" w:h="16838"/>

</xml_diff>